<commit_message>
08. Text Processing - Exercise
</commit_message>
<xml_diff>
--- a/20. Homeworks/08. Text Processing - Exercise.docx
+++ b/20. Homeworks/08. Text Processing - Exercise.docx
@@ -1,6 +1,6 @@
 
 <file path=word/document.xml><?xml version="1.0" encoding="utf-8"?>
-<w:document xmlns:wpc="http://schemas.microsoft.com/office/word/2010/wordprocessingCanvas" xmlns:cx="http://schemas.microsoft.com/office/drawing/2014/chartex" xmlns:cx1="http://schemas.microsoft.com/office/drawing/2015/9/8/chartex" xmlns:mc="http://schemas.openxmlformats.org/markup-compatibility/2006" xmlns:o="urn:schemas-microsoft-com:office:office" xmlns:r="http://schemas.openxmlformats.org/officeDocument/2006/relationships" xmlns:m="http://schemas.openxmlformats.org/officeDocument/2006/math" xmlns:v="urn:schemas-microsoft-com:vml" xmlns:wp14="http://schemas.microsoft.com/office/word/2010/wordprocessingDrawing" xmlns:wp="http://schemas.openxmlformats.org/drawingml/2006/wordprocessingDrawing" xmlns:w10="urn:schemas-microsoft-com:office:word" xmlns:w="http://schemas.openxmlformats.org/wordprocessingml/2006/main" xmlns:w14="http://schemas.microsoft.com/office/word/2010/wordml" xmlns:w15="http://schemas.microsoft.com/office/word/2012/wordml" xmlns:w16se="http://schemas.microsoft.com/office/word/2015/wordml/symex" xmlns:wpg="http://schemas.microsoft.com/office/word/2010/wordprocessingGroup" xmlns:wpi="http://schemas.microsoft.com/office/word/2010/wordprocessingInk" xmlns:wne="http://schemas.microsoft.com/office/word/2006/wordml" xmlns:wps="http://schemas.microsoft.com/office/word/2010/wordprocessingShape" mc:Ignorable="w14 w15 w16se wp14">
+<w:document xmlns:wpc="http://schemas.microsoft.com/office/word/2010/wordprocessingCanvas" xmlns:cx="http://schemas.microsoft.com/office/drawing/2014/chartex" xmlns:cx1="http://schemas.microsoft.com/office/drawing/2015/9/8/chartex" xmlns:cx2="http://schemas.microsoft.com/office/drawing/2015/10/21/chartex" xmlns:cx3="http://schemas.microsoft.com/office/drawing/2016/5/9/chartex" xmlns:cx4="http://schemas.microsoft.com/office/drawing/2016/5/10/chartex" xmlns:cx5="http://schemas.microsoft.com/office/drawing/2016/5/11/chartex" xmlns:cx6="http://schemas.microsoft.com/office/drawing/2016/5/12/chartex" xmlns:cx7="http://schemas.microsoft.com/office/drawing/2016/5/13/chartex" xmlns:cx8="http://schemas.microsoft.com/office/drawing/2016/5/14/chartex" xmlns:mc="http://schemas.openxmlformats.org/markup-compatibility/2006" xmlns:aink="http://schemas.microsoft.com/office/drawing/2016/ink" xmlns:am3d="http://schemas.microsoft.com/office/drawing/2017/model3d" xmlns:o="urn:schemas-microsoft-com:office:office" xmlns:r="http://schemas.openxmlformats.org/officeDocument/2006/relationships" xmlns:m="http://schemas.openxmlformats.org/officeDocument/2006/math" xmlns:v="urn:schemas-microsoft-com:vml" xmlns:wp14="http://schemas.microsoft.com/office/word/2010/wordprocessingDrawing" xmlns:wp="http://schemas.openxmlformats.org/drawingml/2006/wordprocessingDrawing" xmlns:w10="urn:schemas-microsoft-com:office:word" xmlns:w="http://schemas.openxmlformats.org/wordprocessingml/2006/main" xmlns:w14="http://schemas.microsoft.com/office/word/2010/wordml" xmlns:w15="http://schemas.microsoft.com/office/word/2012/wordml" xmlns:w16cex="http://schemas.microsoft.com/office/word/2018/wordml/cex" xmlns:w16cid="http://schemas.microsoft.com/office/word/2016/wordml/cid" xmlns:w16="http://schemas.microsoft.com/office/word/2018/wordml" xmlns:w16se="http://schemas.microsoft.com/office/word/2015/wordml/symex" xmlns:wpg="http://schemas.microsoft.com/office/word/2010/wordprocessingGroup" xmlns:wpi="http://schemas.microsoft.com/office/word/2010/wordprocessingInk" xmlns:wne="http://schemas.microsoft.com/office/word/2006/wordml" xmlns:wps="http://schemas.microsoft.com/office/word/2010/wordprocessingShape" mc:Ignorable="w14 w15 w16se w16cid w16 w16cex wp14">
   <w:body>
     <w:p>
       <w:pPr>
@@ -12,8 +12,6 @@
           <w:lang w:val="bg-BG"/>
         </w:rPr>
       </w:pPr>
-      <w:bookmarkStart w:id="0" w:name="_GoBack"/>
-      <w:bookmarkEnd w:id="0"/>
       <w:r>
         <w:rPr>
           <w:noProof/>
@@ -1108,6 +1106,8 @@
                 <w:lang w:val="bg-BG"/>
               </w:rPr>
             </w:pPr>
+            <w:bookmarkStart w:id="0" w:name="OLE_LINK1"/>
+            <w:bookmarkStart w:id="1" w:name="OLE_LINK2"/>
             <w:r>
               <w:rPr>
                 <w:rFonts w:ascii="Consolas" w:eastAsia="Times New Roman" w:hAnsi="Consolas" w:cs="Consolas"/>
@@ -1126,6 +1126,10 @@
                 <w:color w:val="000000"/>
               </w:rPr>
             </w:pPr>
+            <w:bookmarkStart w:id="2" w:name="OLE_LINK3"/>
+            <w:bookmarkStart w:id="3" w:name="OLE_LINK4"/>
+            <w:bookmarkEnd w:id="0"/>
+            <w:bookmarkEnd w:id="1"/>
             <w:r>
               <w:rPr>
                 <w:rFonts w:ascii="Consolas" w:eastAsia="Times New Roman" w:hAnsi="Consolas" w:cs="Consolas"/>
@@ -1134,6 +1138,8 @@
               </w:rPr>
               <w:t>File extension: pptx</w:t>
             </w:r>
+            <w:bookmarkEnd w:id="2"/>
+            <w:bookmarkEnd w:id="3"/>
           </w:p>
         </w:tc>
       </w:tr>
@@ -2681,6 +2687,7 @@
         <w:rPr>
           <w:noProof/>
         </w:rPr>
+        <w:lastRenderedPageBreak/>
         <w:t xml:space="preserve">You should </w:t>
       </w:r>
       <w:r>
@@ -4481,6 +4488,7 @@
           <w:noProof/>
           <w:lang w:val="bg-BG"/>
         </w:rPr>
+        <w:lastRenderedPageBreak/>
         <w:t xml:space="preserve"> </w:t>
       </w:r>
       <w:r>
@@ -5690,6 +5698,7 @@
                 <w:rFonts w:ascii="Consolas" w:hAnsi="Consolas" w:cs="Consolas"/>
                 <w:noProof/>
               </w:rPr>
+              <w:lastRenderedPageBreak/>
               <w:t>a1A</w:t>
             </w:r>
           </w:p>
@@ -5775,7 +5784,7 @@
 </file>
 
 <file path=word/endnotes.xml><?xml version="1.0" encoding="utf-8"?>
-<w:endnotes xmlns:wpc="http://schemas.microsoft.com/office/word/2010/wordprocessingCanvas" xmlns:cx="http://schemas.microsoft.com/office/drawing/2014/chartex" xmlns:cx1="http://schemas.microsoft.com/office/drawing/2015/9/8/chartex" xmlns:mc="http://schemas.openxmlformats.org/markup-compatibility/2006" xmlns:o="urn:schemas-microsoft-com:office:office" xmlns:r="http://schemas.openxmlformats.org/officeDocument/2006/relationships" xmlns:m="http://schemas.openxmlformats.org/officeDocument/2006/math" xmlns:v="urn:schemas-microsoft-com:vml" xmlns:wp14="http://schemas.microsoft.com/office/word/2010/wordprocessingDrawing" xmlns:wp="http://schemas.openxmlformats.org/drawingml/2006/wordprocessingDrawing" xmlns:w10="urn:schemas-microsoft-com:office:word" xmlns:w="http://schemas.openxmlformats.org/wordprocessingml/2006/main" xmlns:w14="http://schemas.microsoft.com/office/word/2010/wordml" xmlns:w15="http://schemas.microsoft.com/office/word/2012/wordml" xmlns:w16se="http://schemas.microsoft.com/office/word/2015/wordml/symex" xmlns:wpg="http://schemas.microsoft.com/office/word/2010/wordprocessingGroup" xmlns:wpi="http://schemas.microsoft.com/office/word/2010/wordprocessingInk" xmlns:wne="http://schemas.microsoft.com/office/word/2006/wordml" xmlns:wps="http://schemas.microsoft.com/office/word/2010/wordprocessingShape" mc:Ignorable="w14 w15 w16se wp14">
+<w:endnotes xmlns:wpc="http://schemas.microsoft.com/office/word/2010/wordprocessingCanvas" xmlns:cx="http://schemas.microsoft.com/office/drawing/2014/chartex" xmlns:cx1="http://schemas.microsoft.com/office/drawing/2015/9/8/chartex" xmlns:cx2="http://schemas.microsoft.com/office/drawing/2015/10/21/chartex" xmlns:cx3="http://schemas.microsoft.com/office/drawing/2016/5/9/chartex" xmlns:cx4="http://schemas.microsoft.com/office/drawing/2016/5/10/chartex" xmlns:cx5="http://schemas.microsoft.com/office/drawing/2016/5/11/chartex" xmlns:cx6="http://schemas.microsoft.com/office/drawing/2016/5/12/chartex" xmlns:cx7="http://schemas.microsoft.com/office/drawing/2016/5/13/chartex" xmlns:cx8="http://schemas.microsoft.com/office/drawing/2016/5/14/chartex" xmlns:mc="http://schemas.openxmlformats.org/markup-compatibility/2006" xmlns:aink="http://schemas.microsoft.com/office/drawing/2016/ink" xmlns:am3d="http://schemas.microsoft.com/office/drawing/2017/model3d" xmlns:o="urn:schemas-microsoft-com:office:office" xmlns:r="http://schemas.openxmlformats.org/officeDocument/2006/relationships" xmlns:m="http://schemas.openxmlformats.org/officeDocument/2006/math" xmlns:v="urn:schemas-microsoft-com:vml" xmlns:wp14="http://schemas.microsoft.com/office/word/2010/wordprocessingDrawing" xmlns:wp="http://schemas.openxmlformats.org/drawingml/2006/wordprocessingDrawing" xmlns:w10="urn:schemas-microsoft-com:office:word" xmlns:w="http://schemas.openxmlformats.org/wordprocessingml/2006/main" xmlns:w14="http://schemas.microsoft.com/office/word/2010/wordml" xmlns:w15="http://schemas.microsoft.com/office/word/2012/wordml" xmlns:w16cex="http://schemas.microsoft.com/office/word/2018/wordml/cex" xmlns:w16cid="http://schemas.microsoft.com/office/word/2016/wordml/cid" xmlns:w16="http://schemas.microsoft.com/office/word/2018/wordml" xmlns:w16se="http://schemas.microsoft.com/office/word/2015/wordml/symex" xmlns:wpg="http://schemas.microsoft.com/office/word/2010/wordprocessingGroup" xmlns:wpi="http://schemas.microsoft.com/office/word/2010/wordprocessingInk" xmlns:wne="http://schemas.microsoft.com/office/word/2006/wordml" xmlns:wps="http://schemas.microsoft.com/office/word/2010/wordprocessingShape" mc:Ignorable="w14 w15 w16se w16cid w16 w16cex wp14">
   <w:endnote w:type="separator" w:id="-1">
     <w:p>
       <w:pPr>
@@ -5800,7 +5809,7 @@
 </file>
 
 <file path=word/footer1.xml><?xml version="1.0" encoding="utf-8"?>
-<w:ftr xmlns:wpc="http://schemas.microsoft.com/office/word/2010/wordprocessingCanvas" xmlns:cx="http://schemas.microsoft.com/office/drawing/2014/chartex" xmlns:cx1="http://schemas.microsoft.com/office/drawing/2015/9/8/chartex" xmlns:mc="http://schemas.openxmlformats.org/markup-compatibility/2006" xmlns:o="urn:schemas-microsoft-com:office:office" xmlns:r="http://schemas.openxmlformats.org/officeDocument/2006/relationships" xmlns:m="http://schemas.openxmlformats.org/officeDocument/2006/math" xmlns:v="urn:schemas-microsoft-com:vml" xmlns:wp14="http://schemas.microsoft.com/office/word/2010/wordprocessingDrawing" xmlns:wp="http://schemas.openxmlformats.org/drawingml/2006/wordprocessingDrawing" xmlns:w10="urn:schemas-microsoft-com:office:word" xmlns:w="http://schemas.openxmlformats.org/wordprocessingml/2006/main" xmlns:w14="http://schemas.microsoft.com/office/word/2010/wordml" xmlns:w15="http://schemas.microsoft.com/office/word/2012/wordml" xmlns:w16se="http://schemas.microsoft.com/office/word/2015/wordml/symex" xmlns:wpg="http://schemas.microsoft.com/office/word/2010/wordprocessingGroup" xmlns:wpi="http://schemas.microsoft.com/office/word/2010/wordprocessingInk" xmlns:wne="http://schemas.microsoft.com/office/word/2006/wordml" xmlns:wps="http://schemas.microsoft.com/office/word/2010/wordprocessingShape" mc:Ignorable="w14 w15 w16se wp14">
+<w:ftr xmlns:wpc="http://schemas.microsoft.com/office/word/2010/wordprocessingCanvas" xmlns:cx="http://schemas.microsoft.com/office/drawing/2014/chartex" xmlns:cx1="http://schemas.microsoft.com/office/drawing/2015/9/8/chartex" xmlns:cx2="http://schemas.microsoft.com/office/drawing/2015/10/21/chartex" xmlns:cx3="http://schemas.microsoft.com/office/drawing/2016/5/9/chartex" xmlns:cx4="http://schemas.microsoft.com/office/drawing/2016/5/10/chartex" xmlns:cx5="http://schemas.microsoft.com/office/drawing/2016/5/11/chartex" xmlns:cx6="http://schemas.microsoft.com/office/drawing/2016/5/12/chartex" xmlns:cx7="http://schemas.microsoft.com/office/drawing/2016/5/13/chartex" xmlns:cx8="http://schemas.microsoft.com/office/drawing/2016/5/14/chartex" xmlns:mc="http://schemas.openxmlformats.org/markup-compatibility/2006" xmlns:aink="http://schemas.microsoft.com/office/drawing/2016/ink" xmlns:am3d="http://schemas.microsoft.com/office/drawing/2017/model3d" xmlns:o="urn:schemas-microsoft-com:office:office" xmlns:r="http://schemas.openxmlformats.org/officeDocument/2006/relationships" xmlns:m="http://schemas.openxmlformats.org/officeDocument/2006/math" xmlns:v="urn:schemas-microsoft-com:vml" xmlns:wp14="http://schemas.microsoft.com/office/word/2010/wordprocessingDrawing" xmlns:wp="http://schemas.openxmlformats.org/drawingml/2006/wordprocessingDrawing" xmlns:w10="urn:schemas-microsoft-com:office:word" xmlns:w="http://schemas.openxmlformats.org/wordprocessingml/2006/main" xmlns:w14="http://schemas.microsoft.com/office/word/2010/wordml" xmlns:w15="http://schemas.microsoft.com/office/word/2012/wordml" xmlns:w16cex="http://schemas.microsoft.com/office/word/2018/wordml/cex" xmlns:w16cid="http://schemas.microsoft.com/office/word/2016/wordml/cid" xmlns:w16="http://schemas.microsoft.com/office/word/2018/wordml" xmlns:w16se="http://schemas.microsoft.com/office/word/2015/wordml/symex" xmlns:wpg="http://schemas.microsoft.com/office/word/2010/wordprocessingGroup" xmlns:wpi="http://schemas.microsoft.com/office/word/2010/wordprocessingInk" xmlns:wne="http://schemas.microsoft.com/office/word/2006/wordml" xmlns:wps="http://schemas.microsoft.com/office/word/2010/wordprocessingShape" mc:Ignorable="w14 w15 w16se w16cid w16 w16cex wp14">
   <w:p>
     <w:pPr>
       <w:pStyle w:val="Footer"/>
@@ -5983,7 +5992,7 @@
                               <w:szCs w:val="17"/>
                             </w:rPr>
                           </w:pPr>
-                          <w:bookmarkStart w:id="1" w:name="_Hlk24191091"/>
+                          <w:bookmarkStart w:id="4" w:name="_Hlk24191091"/>
                           <w:r>
                             <w:rPr>
                               <w:sz w:val="17"/>
@@ -5991,12 +6000,21 @@
                             </w:rPr>
                             <w:t xml:space="preserve">© </w:t>
                           </w:r>
+                          <w:proofErr w:type="spellStart"/>
                           <w:r>
                             <w:rPr>
                               <w:sz w:val="17"/>
                               <w:szCs w:val="17"/>
                             </w:rPr>
-                            <w:t xml:space="preserve">SoftUni – </w:t>
+                            <w:t>SoftUni</w:t>
+                          </w:r>
+                          <w:proofErr w:type="spellEnd"/>
+                          <w:r>
+                            <w:rPr>
+                              <w:sz w:val="17"/>
+                              <w:szCs w:val="17"/>
+                            </w:rPr>
+                            <w:t xml:space="preserve"> – </w:t>
                           </w:r>
                           <w:hyperlink r:id="rId1" w:history="1">
                             <w:r>
@@ -6119,7 +6137,7 @@
                             <w:t>.</w:t>
                           </w:r>
                         </w:p>
-                        <w:bookmarkEnd w:id="1"/>
+                        <w:bookmarkEnd w:id="4"/>
                         <w:p>
                           <w:pPr>
                             <w:spacing w:line="240" w:lineRule="auto"/>
@@ -6352,7 +6370,7 @@
                                               <a14:useLocalDpi xmlns:a14="http://schemas.microsoft.com/office/drawing/2010/main" val="0"/>
                                             </a:ext>
                                             <a:ext uri="{837473B0-CC2E-450A-ABE3-18F120FF3D39}">
-                                              <a1611:picAttrSrcUrl xmlns:a1611="http://schemas.microsoft.com/office/drawing/2016/11/main" xmlns:w16cid="http://schemas.microsoft.com/office/word/2016/wordml/cid" xmlns:w="http://schemas.openxmlformats.org/wordprocessingml/2006/main" xmlns:w10="urn:schemas-microsoft-com:office:word" xmlns:v="urn:schemas-microsoft-com:vml" xmlns:o="urn:schemas-microsoft-com:office:office" xmlns:am3d="http://schemas.microsoft.com/office/drawing/2017/model3d" xmlns:aink="http://schemas.microsoft.com/office/drawing/2016/ink" xmlns:cx8="http://schemas.microsoft.com/office/drawing/2016/5/14/chartex" xmlns:cx7="http://schemas.microsoft.com/office/drawing/2016/5/13/chartex" xmlns:cx6="http://schemas.microsoft.com/office/drawing/2016/5/12/chartex" xmlns:cx5="http://schemas.microsoft.com/office/drawing/2016/5/11/chartex" xmlns:cx4="http://schemas.microsoft.com/office/drawing/2016/5/10/chartex" xmlns:cx3="http://schemas.microsoft.com/office/drawing/2016/5/9/chartex" xmlns:cx2="http://schemas.microsoft.com/office/drawing/2015/10/21/chartex" xmlns="" r:id="rId10"/>
+                                              <a1611:picAttrSrcUrl xmlns:a1611="http://schemas.microsoft.com/office/drawing/2016/11/main" r:id="rId10"/>
                                             </a:ext>
                                           </a:extLst>
                                         </a:blip>
@@ -6868,7 +6886,7 @@
                           <wp:extent cx="180000" cy="180000"/>
                           <wp:effectExtent l="0" t="0" r="0" b="0"/>
                           <wp:docPr id="3" name="Picture 3">
-                            <a:hlinkClick xmlns:a="http://schemas.openxmlformats.org/drawingml/2006/main" r:id="rId2"/>
+                            <a:hlinkClick xmlns:a="http://schemas.openxmlformats.org/drawingml/2006/main" r:id="rId22"/>
                           </wp:docPr>
                           <wp:cNvGraphicFramePr>
                             <a:graphicFrameLocks xmlns:a="http://schemas.openxmlformats.org/drawingml/2006/main" noChangeAspect="1"/>
@@ -6878,14 +6896,14 @@
                               <pic:pic xmlns:pic="http://schemas.openxmlformats.org/drawingml/2006/picture">
                                 <pic:nvPicPr>
                                   <pic:cNvPr id="3" name="Picture 3">
-                                    <a:hlinkClick r:id="rId2"/>
+                                    <a:hlinkClick r:id="rId22"/>
                                   </pic:cNvPr>
                                   <pic:cNvPicPr>
                                     <a:picLocks noChangeAspect="1" noChangeArrowheads="1"/>
                                   </pic:cNvPicPr>
                                 </pic:nvPicPr>
                                 <pic:blipFill>
-                                  <a:blip r:embed="rId3">
+                                  <a:blip r:embed="rId23">
                                     <a:extLst>
                                       <a:ext uri="{28A0092B-C50C-407E-A947-70E740481C1C}">
                                         <a14:useLocalDpi xmlns:a14="http://schemas.microsoft.com/office/drawing/2010/main" val="0"/>
@@ -6935,7 +6953,7 @@
                           <wp:extent cx="180000" cy="180000"/>
                           <wp:effectExtent l="0" t="0" r="0" b="0"/>
                           <wp:docPr id="2" name="Picture 2">
-                            <a:hlinkClick xmlns:a="http://schemas.openxmlformats.org/drawingml/2006/main" r:id="rId4"/>
+                            <a:hlinkClick xmlns:a="http://schemas.openxmlformats.org/drawingml/2006/main" r:id="rId24"/>
                           </wp:docPr>
                           <wp:cNvGraphicFramePr>
                             <a:graphicFrameLocks xmlns:a="http://schemas.openxmlformats.org/drawingml/2006/main" noChangeAspect="1"/>
@@ -6945,14 +6963,14 @@
                               <pic:pic xmlns:pic="http://schemas.openxmlformats.org/drawingml/2006/picture">
                                 <pic:nvPicPr>
                                   <pic:cNvPr id="2" name="Picture 2">
-                                    <a:hlinkClick r:id="rId4"/>
+                                    <a:hlinkClick r:id="rId24"/>
                                   </pic:cNvPr>
                                   <pic:cNvPicPr>
                                     <a:picLocks noChangeAspect="1" noChangeArrowheads="1"/>
                                   </pic:cNvPicPr>
                                 </pic:nvPicPr>
                                 <pic:blipFill>
-                                  <a:blip r:embed="rId5">
+                                  <a:blip r:embed="rId25">
                                     <a:extLst>
                                       <a:ext uri="{28A0092B-C50C-407E-A947-70E740481C1C}">
                                         <a14:useLocalDpi xmlns:a14="http://schemas.microsoft.com/office/drawing/2010/main" val="0"/>
@@ -7002,7 +7020,7 @@
                           <wp:extent cx="180000" cy="180000"/>
                           <wp:effectExtent l="0" t="0" r="0" b="0"/>
                           <wp:docPr id="5" name="Picture 5" title="Software University @ Facebook">
-                            <a:hlinkClick xmlns:a="http://schemas.openxmlformats.org/drawingml/2006/main" r:id="rId6"/>
+                            <a:hlinkClick xmlns:a="http://schemas.openxmlformats.org/drawingml/2006/main" r:id="rId26"/>
                           </wp:docPr>
                           <wp:cNvGraphicFramePr>
                             <a:graphicFrameLocks xmlns:a="http://schemas.openxmlformats.org/drawingml/2006/main" noChangeAspect="1"/>
@@ -7012,12 +7030,12 @@
                               <pic:pic xmlns:pic="http://schemas.openxmlformats.org/drawingml/2006/picture">
                                 <pic:nvPicPr>
                                   <pic:cNvPr id="5" name="Picture 5" title="Software University @ Facebook">
-                                    <a:hlinkClick r:id="rId6"/>
+                                    <a:hlinkClick r:id="rId26"/>
                                   </pic:cNvPr>
                                   <pic:cNvPicPr/>
                                 </pic:nvPicPr>
                                 <pic:blipFill>
-                                  <a:blip r:embed="rId7"/>
+                                  <a:blip r:embed="rId27"/>
                                   <a:stretch>
                                     <a:fillRect/>
                                   </a:stretch>
@@ -7056,7 +7074,7 @@
                           <wp:extent cx="180000" cy="180000"/>
                           <wp:effectExtent l="0" t="0" r="0" b="0"/>
                           <wp:docPr id="20" name="Picture 20">
-                            <a:hlinkClick xmlns:a="http://schemas.openxmlformats.org/drawingml/2006/main" r:id="rId8"/>
+                            <a:hlinkClick xmlns:a="http://schemas.openxmlformats.org/drawingml/2006/main" r:id="rId28"/>
                           </wp:docPr>
                           <wp:cNvGraphicFramePr>
                             <a:graphicFrameLocks xmlns:a="http://schemas.openxmlformats.org/drawingml/2006/main" noChangeAspect="1"/>
@@ -7066,20 +7084,20 @@
                               <pic:pic xmlns:pic="http://schemas.openxmlformats.org/drawingml/2006/picture">
                                 <pic:nvPicPr>
                                   <pic:cNvPr id="20" name="Picture 20">
-                                    <a:hlinkClick r:id="rId8"/>
+                                    <a:hlinkClick r:id="rId28"/>
                                   </pic:cNvPr>
                                   <pic:cNvPicPr>
                                     <a:picLocks noChangeAspect="1" noChangeArrowheads="1"/>
                                   </pic:cNvPicPr>
                                 </pic:nvPicPr>
                                 <pic:blipFill>
-                                  <a:blip r:embed="rId9">
+                                  <a:blip r:embed="rId29">
                                     <a:extLst>
                                       <a:ext uri="{28A0092B-C50C-407E-A947-70E740481C1C}">
                                         <a14:useLocalDpi xmlns:a14="http://schemas.microsoft.com/office/drawing/2010/main" val="0"/>
                                       </a:ext>
                                       <a:ext uri="{837473B0-CC2E-450A-ABE3-18F120FF3D39}">
-                                        <a1611:picAttrSrcUrl xmlns:a1611="http://schemas.microsoft.com/office/drawing/2016/11/main" xmlns:w16cid="http://schemas.microsoft.com/office/word/2016/wordml/cid" xmlns:w="http://schemas.openxmlformats.org/wordprocessingml/2006/main" xmlns:w10="urn:schemas-microsoft-com:office:word" xmlns:v="urn:schemas-microsoft-com:vml" xmlns:o="urn:schemas-microsoft-com:office:office" xmlns:am3d="http://schemas.microsoft.com/office/drawing/2017/model3d" xmlns:aink="http://schemas.microsoft.com/office/drawing/2016/ink" xmlns:cx8="http://schemas.microsoft.com/office/drawing/2016/5/14/chartex" xmlns:cx7="http://schemas.microsoft.com/office/drawing/2016/5/13/chartex" xmlns:cx6="http://schemas.microsoft.com/office/drawing/2016/5/12/chartex" xmlns:cx5="http://schemas.microsoft.com/office/drawing/2016/5/11/chartex" xmlns:cx4="http://schemas.microsoft.com/office/drawing/2016/5/10/chartex" xmlns:cx3="http://schemas.microsoft.com/office/drawing/2016/5/9/chartex" xmlns:cx2="http://schemas.microsoft.com/office/drawing/2015/10/21/chartex" xmlns="" r:id="rId10"/>
+                                        <a1611:picAttrSrcUrl xmlns:a1611="http://schemas.microsoft.com/office/drawing/2016/11/main" xmlns:w16cid="http://schemas.microsoft.com/office/word/2016/wordml/cid" xmlns:w="http://schemas.openxmlformats.org/wordprocessingml/2006/main" xmlns:w10="urn:schemas-microsoft-com:office:word" xmlns:v="urn:schemas-microsoft-com:vml" xmlns:o="urn:schemas-microsoft-com:office:office" xmlns:am3d="http://schemas.microsoft.com/office/drawing/2017/model3d" xmlns:aink="http://schemas.microsoft.com/office/drawing/2016/ink" xmlns:cx8="http://schemas.microsoft.com/office/drawing/2016/5/14/chartex" xmlns:cx7="http://schemas.microsoft.com/office/drawing/2016/5/13/chartex" xmlns:cx6="http://schemas.microsoft.com/office/drawing/2016/5/12/chartex" xmlns:cx5="http://schemas.microsoft.com/office/drawing/2016/5/11/chartex" xmlns:cx4="http://schemas.microsoft.com/office/drawing/2016/5/10/chartex" xmlns:cx3="http://schemas.microsoft.com/office/drawing/2016/5/9/chartex" xmlns:cx2="http://schemas.microsoft.com/office/drawing/2015/10/21/chartex" xmlns="" r:id="rId30"/>
                                       </a:ext>
                                     </a:extLst>
                                   </a:blip>
@@ -7126,7 +7144,7 @@
                           <wp:extent cx="180000" cy="180000"/>
                           <wp:effectExtent l="0" t="0" r="0" b="0"/>
                           <wp:docPr id="7" name="Picture 7" title="Software University @ Twitter">
-                            <a:hlinkClick xmlns:a="http://schemas.openxmlformats.org/drawingml/2006/main" r:id="rId11"/>
+                            <a:hlinkClick xmlns:a="http://schemas.openxmlformats.org/drawingml/2006/main" r:id="rId31"/>
                           </wp:docPr>
                           <wp:cNvGraphicFramePr>
                             <a:graphicFrameLocks xmlns:a="http://schemas.openxmlformats.org/drawingml/2006/main" noChangeAspect="1"/>
@@ -7136,12 +7154,12 @@
                               <pic:pic xmlns:pic="http://schemas.openxmlformats.org/drawingml/2006/picture">
                                 <pic:nvPicPr>
                                   <pic:cNvPr id="7" name="Picture 7" title="Software University @ Twitter">
-                                    <a:hlinkClick r:id="rId11"/>
+                                    <a:hlinkClick r:id="rId31"/>
                                   </pic:cNvPr>
                                   <pic:cNvPicPr/>
                                 </pic:nvPicPr>
                                 <pic:blipFill>
-                                  <a:blip r:embed="rId12"/>
+                                  <a:blip r:embed="rId32"/>
                                   <a:stretch>
                                     <a:fillRect/>
                                   </a:stretch>
@@ -7180,7 +7198,7 @@
                           <wp:extent cx="180000" cy="180000"/>
                           <wp:effectExtent l="0" t="0" r="0" b="0"/>
                           <wp:docPr id="17" name="Picture 17" title="Software University @ YouTube">
-                            <a:hlinkClick xmlns:a="http://schemas.openxmlformats.org/drawingml/2006/main" r:id="rId13"/>
+                            <a:hlinkClick xmlns:a="http://schemas.openxmlformats.org/drawingml/2006/main" r:id="rId33"/>
                           </wp:docPr>
                           <wp:cNvGraphicFramePr>
                             <a:graphicFrameLocks xmlns:a="http://schemas.openxmlformats.org/drawingml/2006/main" noChangeAspect="1"/>
@@ -7190,12 +7208,12 @@
                               <pic:pic xmlns:pic="http://schemas.openxmlformats.org/drawingml/2006/picture">
                                 <pic:nvPicPr>
                                   <pic:cNvPr id="17" name="Picture 17" title="Software University @ YouTube">
-                                    <a:hlinkClick r:id="rId13"/>
+                                    <a:hlinkClick r:id="rId33"/>
                                   </pic:cNvPr>
                                   <pic:cNvPicPr/>
                                 </pic:nvPicPr>
                                 <pic:blipFill>
-                                  <a:blip r:embed="rId14"/>
+                                  <a:blip r:embed="rId34"/>
                                   <a:stretch>
                                     <a:fillRect/>
                                   </a:stretch>
@@ -7234,7 +7252,7 @@
                           <wp:extent cx="180000" cy="180000"/>
                           <wp:effectExtent l="0" t="0" r="0" b="0"/>
                           <wp:docPr id="21" name="Picture 21">
-                            <a:hlinkClick xmlns:a="http://schemas.openxmlformats.org/drawingml/2006/main" r:id="rId15"/>
+                            <a:hlinkClick xmlns:a="http://schemas.openxmlformats.org/drawingml/2006/main" r:id="rId35"/>
                           </wp:docPr>
                           <wp:cNvGraphicFramePr>
                             <a:graphicFrameLocks xmlns:a="http://schemas.openxmlformats.org/drawingml/2006/main" noChangeAspect="1"/>
@@ -7244,14 +7262,14 @@
                               <pic:pic xmlns:pic="http://schemas.openxmlformats.org/drawingml/2006/picture">
                                 <pic:nvPicPr>
                                   <pic:cNvPr id="21" name="Picture 21">
-                                    <a:hlinkClick r:id="rId15"/>
+                                    <a:hlinkClick r:id="rId35"/>
                                   </pic:cNvPr>
                                   <pic:cNvPicPr>
                                     <a:picLocks noChangeAspect="1" noChangeArrowheads="1"/>
                                   </pic:cNvPicPr>
                                 </pic:nvPicPr>
                                 <pic:blipFill rotWithShape="1">
-                                  <a:blip r:embed="rId16">
+                                  <a:blip r:embed="rId36">
                                     <a:extLst>
                                       <a:ext uri="{28A0092B-C50C-407E-A947-70E740481C1C}">
                                         <a14:useLocalDpi xmlns:a14="http://schemas.microsoft.com/office/drawing/2010/main" val="0"/>
@@ -7304,7 +7322,7 @@
                           <wp:extent cx="180000" cy="180000"/>
                           <wp:effectExtent l="0" t="0" r="0" b="0"/>
                           <wp:docPr id="22" name="Picture 22">
-                            <a:hlinkClick xmlns:a="http://schemas.openxmlformats.org/drawingml/2006/main" r:id="rId17"/>
+                            <a:hlinkClick xmlns:a="http://schemas.openxmlformats.org/drawingml/2006/main" r:id="rId37"/>
                           </wp:docPr>
                           <wp:cNvGraphicFramePr>
                             <a:graphicFrameLocks xmlns:a="http://schemas.openxmlformats.org/drawingml/2006/main" noChangeAspect="1"/>
@@ -7314,14 +7332,14 @@
                               <pic:pic xmlns:pic="http://schemas.openxmlformats.org/drawingml/2006/picture">
                                 <pic:nvPicPr>
                                   <pic:cNvPr id="22" name="Picture 22">
-                                    <a:hlinkClick r:id="rId17"/>
+                                    <a:hlinkClick r:id="rId37"/>
                                   </pic:cNvPr>
                                   <pic:cNvPicPr>
                                     <a:picLocks noChangeAspect="1" noChangeArrowheads="1"/>
                                   </pic:cNvPicPr>
                                 </pic:nvPicPr>
                                 <pic:blipFill>
-                                  <a:blip r:embed="rId18">
+                                  <a:blip r:embed="rId38">
                                     <a:extLst>
                                       <a:ext uri="{28A0092B-C50C-407E-A947-70E740481C1C}">
                                         <a14:useLocalDpi xmlns:a14="http://schemas.microsoft.com/office/drawing/2010/main" val="0"/>
@@ -7371,7 +7389,7 @@
                           <wp:extent cx="180000" cy="180000"/>
                           <wp:effectExtent l="0" t="0" r="0" b="0"/>
                           <wp:docPr id="23" name="Picture 23" title="Software University: Email Us">
-                            <a:hlinkClick xmlns:a="http://schemas.openxmlformats.org/drawingml/2006/main" r:id="rId19"/>
+                            <a:hlinkClick xmlns:a="http://schemas.openxmlformats.org/drawingml/2006/main" r:id="rId39"/>
                           </wp:docPr>
                           <wp:cNvGraphicFramePr>
                             <a:graphicFrameLocks xmlns:a="http://schemas.openxmlformats.org/drawingml/2006/main" noChangeAspect="1"/>
@@ -7381,12 +7399,12 @@
                               <pic:pic xmlns:pic="http://schemas.openxmlformats.org/drawingml/2006/picture">
                                 <pic:nvPicPr>
                                   <pic:cNvPr id="23" name="Picture 23" title="Software University: Email Us">
-                                    <a:hlinkClick r:id="rId19"/>
+                                    <a:hlinkClick r:id="rId39"/>
                                   </pic:cNvPr>
                                   <pic:cNvPicPr/>
                                 </pic:nvPicPr>
                                 <pic:blipFill>
-                                  <a:blip r:embed="rId20"/>
+                                  <a:blip r:embed="rId40"/>
                                   <a:stretch>
                                     <a:fillRect/>
                                   </a:stretch>
@@ -7449,7 +7467,7 @@
                   </pic:cNvPicPr>
                 </pic:nvPicPr>
                 <pic:blipFill>
-                  <a:blip r:embed="rId22">
+                  <a:blip r:embed="rId41">
                     <a:extLst>
                       <a:ext uri="{28A0092B-C50C-407E-A947-70E740481C1C}">
                         <a14:useLocalDpi xmlns:a14="http://schemas.microsoft.com/office/drawing/2010/main" val="0"/>
@@ -7554,7 +7572,7 @@
             </wp:anchor>
           </w:drawing>
         </mc:Choice>
-        <mc:Fallback xmlns:w16cid="http://schemas.microsoft.com/office/word/2016/wordml/cid" xmlns:am3d="http://schemas.microsoft.com/office/drawing/2017/model3d" xmlns:aink="http://schemas.microsoft.com/office/drawing/2016/ink" xmlns:cx8="http://schemas.microsoft.com/office/drawing/2016/5/14/chartex" xmlns:cx7="http://schemas.microsoft.com/office/drawing/2016/5/13/chartex" xmlns:cx6="http://schemas.microsoft.com/office/drawing/2016/5/12/chartex" xmlns:cx5="http://schemas.microsoft.com/office/drawing/2016/5/11/chartex" xmlns:cx4="http://schemas.microsoft.com/office/drawing/2016/5/10/chartex" xmlns:cx3="http://schemas.microsoft.com/office/drawing/2016/5/9/chartex" xmlns:cx2="http://schemas.microsoft.com/office/drawing/2015/10/21/chartex">
+        <mc:Fallback>
           <w:pict>
             <v:line w14:anchorId="60BE7D18" id="Straight Connector 19" o:spid="_x0000_s1026" style="position:absolute;flip:y;z-index:251622400;visibility:visible;mso-wrap-style:square;mso-width-percent:0;mso-height-percent:0;mso-wrap-distance-left:9pt;mso-wrap-distance-top:0;mso-wrap-distance-right:9pt;mso-wrap-distance-bottom:0;mso-position-horizontal:absolute;mso-position-horizontal-relative:text;mso-position-vertical:absolute;mso-position-vertical-relative:text;mso-width-percent:0;mso-height-percent:0;mso-width-relative:page;mso-height-relative:page" from="-.1pt,5.2pt" to="520.7pt,5.2pt" o:gfxdata="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" strokecolor="#974706 [1609]" strokeweight="1pt">
               <v:stroke endcap="round"/>
@@ -7847,7 +7865,7 @@
 </file>
 
 <file path=word/footnotes.xml><?xml version="1.0" encoding="utf-8"?>
-<w:footnotes xmlns:wpc="http://schemas.microsoft.com/office/word/2010/wordprocessingCanvas" xmlns:cx="http://schemas.microsoft.com/office/drawing/2014/chartex" xmlns:cx1="http://schemas.microsoft.com/office/drawing/2015/9/8/chartex" xmlns:mc="http://schemas.openxmlformats.org/markup-compatibility/2006" xmlns:o="urn:schemas-microsoft-com:office:office" xmlns:r="http://schemas.openxmlformats.org/officeDocument/2006/relationships" xmlns:m="http://schemas.openxmlformats.org/officeDocument/2006/math" xmlns:v="urn:schemas-microsoft-com:vml" xmlns:wp14="http://schemas.microsoft.com/office/word/2010/wordprocessingDrawing" xmlns:wp="http://schemas.openxmlformats.org/drawingml/2006/wordprocessingDrawing" xmlns:w10="urn:schemas-microsoft-com:office:word" xmlns:w="http://schemas.openxmlformats.org/wordprocessingml/2006/main" xmlns:w14="http://schemas.microsoft.com/office/word/2010/wordml" xmlns:w15="http://schemas.microsoft.com/office/word/2012/wordml" xmlns:w16se="http://schemas.microsoft.com/office/word/2015/wordml/symex" xmlns:wpg="http://schemas.microsoft.com/office/word/2010/wordprocessingGroup" xmlns:wpi="http://schemas.microsoft.com/office/word/2010/wordprocessingInk" xmlns:wne="http://schemas.microsoft.com/office/word/2006/wordml" xmlns:wps="http://schemas.microsoft.com/office/word/2010/wordprocessingShape" mc:Ignorable="w14 w15 w16se wp14">
+<w:footnotes xmlns:wpc="http://schemas.microsoft.com/office/word/2010/wordprocessingCanvas" xmlns:cx="http://schemas.microsoft.com/office/drawing/2014/chartex" xmlns:cx1="http://schemas.microsoft.com/office/drawing/2015/9/8/chartex" xmlns:cx2="http://schemas.microsoft.com/office/drawing/2015/10/21/chartex" xmlns:cx3="http://schemas.microsoft.com/office/drawing/2016/5/9/chartex" xmlns:cx4="http://schemas.microsoft.com/office/drawing/2016/5/10/chartex" xmlns:cx5="http://schemas.microsoft.com/office/drawing/2016/5/11/chartex" xmlns:cx6="http://schemas.microsoft.com/office/drawing/2016/5/12/chartex" xmlns:cx7="http://schemas.microsoft.com/office/drawing/2016/5/13/chartex" xmlns:cx8="http://schemas.microsoft.com/office/drawing/2016/5/14/chartex" xmlns:mc="http://schemas.openxmlformats.org/markup-compatibility/2006" xmlns:aink="http://schemas.microsoft.com/office/drawing/2016/ink" xmlns:am3d="http://schemas.microsoft.com/office/drawing/2017/model3d" xmlns:o="urn:schemas-microsoft-com:office:office" xmlns:r="http://schemas.openxmlformats.org/officeDocument/2006/relationships" xmlns:m="http://schemas.openxmlformats.org/officeDocument/2006/math" xmlns:v="urn:schemas-microsoft-com:vml" xmlns:wp14="http://schemas.microsoft.com/office/word/2010/wordprocessingDrawing" xmlns:wp="http://schemas.openxmlformats.org/drawingml/2006/wordprocessingDrawing" xmlns:w10="urn:schemas-microsoft-com:office:word" xmlns:w="http://schemas.openxmlformats.org/wordprocessingml/2006/main" xmlns:w14="http://schemas.microsoft.com/office/word/2010/wordml" xmlns:w15="http://schemas.microsoft.com/office/word/2012/wordml" xmlns:w16cex="http://schemas.microsoft.com/office/word/2018/wordml/cex" xmlns:w16cid="http://schemas.microsoft.com/office/word/2016/wordml/cid" xmlns:w16="http://schemas.microsoft.com/office/word/2018/wordml" xmlns:w16se="http://schemas.microsoft.com/office/word/2015/wordml/symex" xmlns:wpg="http://schemas.microsoft.com/office/word/2010/wordprocessingGroup" xmlns:wpi="http://schemas.microsoft.com/office/word/2010/wordprocessingInk" xmlns:wne="http://schemas.microsoft.com/office/word/2006/wordml" xmlns:wps="http://schemas.microsoft.com/office/word/2010/wordprocessingShape" mc:Ignorable="w14 w15 w16se w16cid w16 w16cex wp14">
   <w:footnote w:type="separator" w:id="-1">
     <w:p>
       <w:pPr>
@@ -7872,7 +7890,7 @@
 </file>
 
 <file path=word/header1.xml><?xml version="1.0" encoding="utf-8"?>
-<w:hdr xmlns:wpc="http://schemas.microsoft.com/office/word/2010/wordprocessingCanvas" xmlns:cx="http://schemas.microsoft.com/office/drawing/2014/chartex" xmlns:cx1="http://schemas.microsoft.com/office/drawing/2015/9/8/chartex" xmlns:mc="http://schemas.openxmlformats.org/markup-compatibility/2006" xmlns:o="urn:schemas-microsoft-com:office:office" xmlns:r="http://schemas.openxmlformats.org/officeDocument/2006/relationships" xmlns:m="http://schemas.openxmlformats.org/officeDocument/2006/math" xmlns:v="urn:schemas-microsoft-com:vml" xmlns:wp14="http://schemas.microsoft.com/office/word/2010/wordprocessingDrawing" xmlns:wp="http://schemas.openxmlformats.org/drawingml/2006/wordprocessingDrawing" xmlns:w10="urn:schemas-microsoft-com:office:word" xmlns:w="http://schemas.openxmlformats.org/wordprocessingml/2006/main" xmlns:w14="http://schemas.microsoft.com/office/word/2010/wordml" xmlns:w15="http://schemas.microsoft.com/office/word/2012/wordml" xmlns:w16se="http://schemas.microsoft.com/office/word/2015/wordml/symex" xmlns:wpg="http://schemas.microsoft.com/office/word/2010/wordprocessingGroup" xmlns:wpi="http://schemas.microsoft.com/office/word/2010/wordprocessingInk" xmlns:wne="http://schemas.microsoft.com/office/word/2006/wordml" xmlns:wps="http://schemas.microsoft.com/office/word/2010/wordprocessingShape" mc:Ignorable="w14 w15 w16se wp14">
+<w:hdr xmlns:wpc="http://schemas.microsoft.com/office/word/2010/wordprocessingCanvas" xmlns:cx="http://schemas.microsoft.com/office/drawing/2014/chartex" xmlns:cx1="http://schemas.microsoft.com/office/drawing/2015/9/8/chartex" xmlns:cx2="http://schemas.microsoft.com/office/drawing/2015/10/21/chartex" xmlns:cx3="http://schemas.microsoft.com/office/drawing/2016/5/9/chartex" xmlns:cx4="http://schemas.microsoft.com/office/drawing/2016/5/10/chartex" xmlns:cx5="http://schemas.microsoft.com/office/drawing/2016/5/11/chartex" xmlns:cx6="http://schemas.microsoft.com/office/drawing/2016/5/12/chartex" xmlns:cx7="http://schemas.microsoft.com/office/drawing/2016/5/13/chartex" xmlns:cx8="http://schemas.microsoft.com/office/drawing/2016/5/14/chartex" xmlns:mc="http://schemas.openxmlformats.org/markup-compatibility/2006" xmlns:aink="http://schemas.microsoft.com/office/drawing/2016/ink" xmlns:am3d="http://schemas.microsoft.com/office/drawing/2017/model3d" xmlns:o="urn:schemas-microsoft-com:office:office" xmlns:r="http://schemas.openxmlformats.org/officeDocument/2006/relationships" xmlns:m="http://schemas.openxmlformats.org/officeDocument/2006/math" xmlns:v="urn:schemas-microsoft-com:vml" xmlns:wp14="http://schemas.microsoft.com/office/word/2010/wordprocessingDrawing" xmlns:wp="http://schemas.openxmlformats.org/drawingml/2006/wordprocessingDrawing" xmlns:w10="urn:schemas-microsoft-com:office:word" xmlns:w="http://schemas.openxmlformats.org/wordprocessingml/2006/main" xmlns:w14="http://schemas.microsoft.com/office/word/2010/wordml" xmlns:w15="http://schemas.microsoft.com/office/word/2012/wordml" xmlns:w16cex="http://schemas.microsoft.com/office/word/2018/wordml/cex" xmlns:w16cid="http://schemas.microsoft.com/office/word/2016/wordml/cid" xmlns:w16="http://schemas.microsoft.com/office/word/2018/wordml" xmlns:w16se="http://schemas.microsoft.com/office/word/2015/wordml/symex" xmlns:wpg="http://schemas.microsoft.com/office/word/2010/wordprocessingGroup" xmlns:wpi="http://schemas.microsoft.com/office/word/2010/wordprocessingInk" xmlns:wne="http://schemas.microsoft.com/office/word/2006/wordml" xmlns:wps="http://schemas.microsoft.com/office/word/2010/wordprocessingShape" mc:Ignorable="w14 w15 w16se w16cid w16 w16cex wp14">
   <w:p>
     <w:pPr>
       <w:pStyle w:val="Header"/>
@@ -7883,7 +7901,7 @@
 </file>
 
 <file path=word/numbering.xml><?xml version="1.0" encoding="utf-8"?>
-<w:numbering xmlns:wpc="http://schemas.microsoft.com/office/word/2010/wordprocessingCanvas" xmlns:cx="http://schemas.microsoft.com/office/drawing/2014/chartex" xmlns:cx1="http://schemas.microsoft.com/office/drawing/2015/9/8/chartex" xmlns:mc="http://schemas.openxmlformats.org/markup-compatibility/2006" xmlns:o="urn:schemas-microsoft-com:office:office" xmlns:r="http://schemas.openxmlformats.org/officeDocument/2006/relationships" xmlns:m="http://schemas.openxmlformats.org/officeDocument/2006/math" xmlns:v="urn:schemas-microsoft-com:vml" xmlns:wp14="http://schemas.microsoft.com/office/word/2010/wordprocessingDrawing" xmlns:wp="http://schemas.openxmlformats.org/drawingml/2006/wordprocessingDrawing" xmlns:w10="urn:schemas-microsoft-com:office:word" xmlns:w="http://schemas.openxmlformats.org/wordprocessingml/2006/main" xmlns:w14="http://schemas.microsoft.com/office/word/2010/wordml" xmlns:w15="http://schemas.microsoft.com/office/word/2012/wordml" xmlns:w16se="http://schemas.microsoft.com/office/word/2015/wordml/symex" xmlns:wpg="http://schemas.microsoft.com/office/word/2010/wordprocessingGroup" xmlns:wpi="http://schemas.microsoft.com/office/word/2010/wordprocessingInk" xmlns:wne="http://schemas.microsoft.com/office/word/2006/wordml" xmlns:wps="http://schemas.microsoft.com/office/word/2010/wordprocessingShape" mc:Ignorable="w14 w15 w16se wp14">
+<w:numbering xmlns:wpc="http://schemas.microsoft.com/office/word/2010/wordprocessingCanvas" xmlns:cx="http://schemas.microsoft.com/office/drawing/2014/chartex" xmlns:cx1="http://schemas.microsoft.com/office/drawing/2015/9/8/chartex" xmlns:cx2="http://schemas.microsoft.com/office/drawing/2015/10/21/chartex" xmlns:cx3="http://schemas.microsoft.com/office/drawing/2016/5/9/chartex" xmlns:cx4="http://schemas.microsoft.com/office/drawing/2016/5/10/chartex" xmlns:cx5="http://schemas.microsoft.com/office/drawing/2016/5/11/chartex" xmlns:cx6="http://schemas.microsoft.com/office/drawing/2016/5/12/chartex" xmlns:cx7="http://schemas.microsoft.com/office/drawing/2016/5/13/chartex" xmlns:cx8="http://schemas.microsoft.com/office/drawing/2016/5/14/chartex" xmlns:mc="http://schemas.openxmlformats.org/markup-compatibility/2006" xmlns:aink="http://schemas.microsoft.com/office/drawing/2016/ink" xmlns:am3d="http://schemas.microsoft.com/office/drawing/2017/model3d" xmlns:o="urn:schemas-microsoft-com:office:office" xmlns:r="http://schemas.openxmlformats.org/officeDocument/2006/relationships" xmlns:m="http://schemas.openxmlformats.org/officeDocument/2006/math" xmlns:v="urn:schemas-microsoft-com:vml" xmlns:wp14="http://schemas.microsoft.com/office/word/2010/wordprocessingDrawing" xmlns:wp="http://schemas.openxmlformats.org/drawingml/2006/wordprocessingDrawing" xmlns:w10="urn:schemas-microsoft-com:office:word" xmlns:w="http://schemas.openxmlformats.org/wordprocessingml/2006/main" xmlns:w14="http://schemas.microsoft.com/office/word/2010/wordml" xmlns:w15="http://schemas.microsoft.com/office/word/2012/wordml" xmlns:w16cex="http://schemas.microsoft.com/office/word/2018/wordml/cex" xmlns:w16cid="http://schemas.microsoft.com/office/word/2016/wordml/cid" xmlns:w16="http://schemas.microsoft.com/office/word/2018/wordml" xmlns:w16se="http://schemas.microsoft.com/office/word/2015/wordml/symex" xmlns:wpg="http://schemas.microsoft.com/office/word/2010/wordprocessingGroup" xmlns:wpi="http://schemas.microsoft.com/office/word/2010/wordprocessingInk" xmlns:wne="http://schemas.microsoft.com/office/word/2006/wordml" xmlns:wps="http://schemas.microsoft.com/office/word/2010/wordprocessingShape" mc:Ignorable="w14 w15 w16se w16cid w16 w16cex wp14">
   <w:abstractNum w:abstractNumId="0" w15:restartNumberingAfterBreak="0">
     <w:nsid w:val="03824B84"/>
     <w:multiLevelType w:val="hybridMultilevel"/>
@@ -9477,7 +9495,6 @@
     <w:lvl w:ilvl="0">
       <w:start w:val="1"/>
       <w:numFmt w:val="decimal"/>
-      <w:pStyle w:val="Heading2"/>
       <w:lvlText w:val="Problem %1."/>
       <w:lvlJc w:val="left"/>
       <w:pPr>
@@ -12663,7 +12680,7 @@
 </file>
 
 <file path=word/styles.xml><?xml version="1.0" encoding="utf-8"?>
-<w:styles xmlns:mc="http://schemas.openxmlformats.org/markup-compatibility/2006" xmlns:r="http://schemas.openxmlformats.org/officeDocument/2006/relationships" xmlns:w="http://schemas.openxmlformats.org/wordprocessingml/2006/main" xmlns:w14="http://schemas.microsoft.com/office/word/2010/wordml" xmlns:w15="http://schemas.microsoft.com/office/word/2012/wordml" xmlns:w16se="http://schemas.microsoft.com/office/word/2015/wordml/symex" mc:Ignorable="w14 w15 w16se">
+<w:styles xmlns:mc="http://schemas.openxmlformats.org/markup-compatibility/2006" xmlns:r="http://schemas.openxmlformats.org/officeDocument/2006/relationships" xmlns:w="http://schemas.openxmlformats.org/wordprocessingml/2006/main" xmlns:w14="http://schemas.microsoft.com/office/word/2010/wordml" xmlns:w15="http://schemas.microsoft.com/office/word/2012/wordml" xmlns:w16cex="http://schemas.microsoft.com/office/word/2018/wordml/cex" xmlns:w16cid="http://schemas.microsoft.com/office/word/2016/wordml/cid" xmlns:w16="http://schemas.microsoft.com/office/word/2018/wordml" xmlns:w16se="http://schemas.microsoft.com/office/word/2015/wordml/symex" mc:Ignorable="w14 w15 w16se w16cid w16 w16cex">
   <w:docDefaults>
     <w:rPrDefault>
       <w:rPr>
@@ -12679,7 +12696,7 @@
       </w:pPr>
     </w:pPrDefault>
   </w:docDefaults>
-  <w:latentStyles w:defLockedState="0" w:defUIPriority="99" w:defSemiHidden="0" w:defUnhideWhenUsed="0" w:defQFormat="0" w:count="371">
+  <w:latentStyles w:defLockedState="0" w:defUIPriority="99" w:defSemiHidden="0" w:defUnhideWhenUsed="0" w:defQFormat="0" w:count="376">
     <w:lsdException w:name="Normal" w:uiPriority="0" w:qFormat="1"/>
     <w:lsdException w:name="heading 1" w:uiPriority="9" w:qFormat="1"/>
     <w:lsdException w:name="heading 2" w:semiHidden="1" w:uiPriority="9" w:unhideWhenUsed="1" w:qFormat="1"/>
@@ -12785,7 +12802,6 @@
     <w:lsdException w:name="HTML Sample" w:semiHidden="1" w:unhideWhenUsed="1"/>
     <w:lsdException w:name="HTML Typewriter" w:semiHidden="1" w:unhideWhenUsed="1"/>
     <w:lsdException w:name="HTML Variable" w:semiHidden="1" w:unhideWhenUsed="1"/>
-    <w:lsdException w:name="Normal Table" w:semiHidden="1" w:unhideWhenUsed="1"/>
     <w:lsdException w:name="annotation subject" w:semiHidden="1" w:unhideWhenUsed="1"/>
     <w:lsdException w:name="No List" w:semiHidden="1" w:unhideWhenUsed="1"/>
     <w:lsdException w:name="Outline List 1" w:semiHidden="1" w:unhideWhenUsed="1"/>
@@ -12828,11 +12844,8 @@
     <w:lsdException w:name="Table Contemporary" w:semiHidden="1" w:unhideWhenUsed="1"/>
     <w:lsdException w:name="Table Elegant" w:semiHidden="1" w:unhideWhenUsed="1"/>
     <w:lsdException w:name="Table Professional" w:semiHidden="1" w:unhideWhenUsed="1"/>
-    <w:lsdException w:name="Table Subtle 1" w:semiHidden="1" w:unhideWhenUsed="1"/>
     <w:lsdException w:name="Table Subtle 2" w:semiHidden="1" w:unhideWhenUsed="1"/>
     <w:lsdException w:name="Table Web 1" w:semiHidden="1" w:unhideWhenUsed="1"/>
-    <w:lsdException w:name="Table Web 2" w:semiHidden="1" w:unhideWhenUsed="1"/>
-    <w:lsdException w:name="Table Web 3" w:semiHidden="1" w:unhideWhenUsed="1"/>
     <w:lsdException w:name="Balloon Text" w:semiHidden="1" w:unhideWhenUsed="1"/>
     <w:lsdException w:name="Table Grid" w:uiPriority="59"/>
     <w:lsdException w:name="Table Theme" w:semiHidden="1" w:unhideWhenUsed="1"/>
@@ -13051,6 +13064,11 @@
     <w:lsdException w:name="List Table 5 Dark Accent 6" w:uiPriority="50"/>
     <w:lsdException w:name="List Table 6 Colorful Accent 6" w:uiPriority="51"/>
     <w:lsdException w:name="List Table 7 Colorful Accent 6" w:uiPriority="52"/>
+    <w:lsdException w:name="Mention" w:semiHidden="1" w:unhideWhenUsed="1"/>
+    <w:lsdException w:name="Smart Hyperlink" w:semiHidden="1" w:unhideWhenUsed="1"/>
+    <w:lsdException w:name="Hashtag" w:semiHidden="1" w:unhideWhenUsed="1"/>
+    <w:lsdException w:name="Unresolved Mention" w:semiHidden="1" w:unhideWhenUsed="1"/>
+    <w:lsdException w:name="Smart Link" w:semiHidden="1" w:unhideWhenUsed="1"/>
   </w:latentStyles>
   <w:style w:type="paragraph" w:default="1" w:styleId="Normal">
     <w:name w:val="Normal"/>
@@ -13492,8 +13510,8 @@
       <w:u w:val="single"/>
     </w:rPr>
   </w:style>
-  <w:style w:type="character" w:customStyle="1" w:styleId="UnresolvedMention">
-    <w:name w:val="Unresolved Mention"/>
+  <w:style w:type="character" w:customStyle="1" w:styleId="UnresolvedMention1">
+    <w:name w:val="Unresolved Mention1"/>
     <w:basedOn w:val="DefaultParagraphFont"/>
     <w:uiPriority w:val="99"/>
     <w:semiHidden/>

</xml_diff>